<commit_message>
added code review deliverable
</commit_message>
<xml_diff>
--- a/project notes/Assignment 3 Deliverable I - Peer Design Review.docx
+++ b/project notes/Assignment 3 Deliverable I - Peer Design Review.docx
@@ -653,15 +653,66 @@
             <w:r>
               <w:t>.</w:t>
             </w:r>
-            <w:bookmarkStart w:id="0" w:name="_GoBack"/>
-            <w:bookmarkEnd w:id="0"/>
           </w:p>
         </w:tc>
         <w:tc>
           <w:tcPr>
             <w:tcW w:w="6210" w:type="dxa"/>
           </w:tcPr>
-          <w:p/>
+          <w:p>
+            <w:pPr>
+              <w:pStyle w:val="ListParagraph"/>
+              <w:numPr>
+                <w:ilvl w:val="0"/>
+                <w:numId w:val="3"/>
+              </w:numPr>
+            </w:pPr>
+            <w:r>
+              <w:t xml:space="preserve">Yes, you’re right. I made it protected so I could use it from the Client </w:t>
+            </w:r>
+            <w:r>
+              <w:t>class,</w:t>
+            </w:r>
+            <w:r>
+              <w:t xml:space="preserve"> but a better practice would have been to use getters and setters </w:t>
+            </w:r>
+          </w:p>
+          <w:p>
+            <w:pPr>
+              <w:pStyle w:val="ListParagraph"/>
+              <w:numPr>
+                <w:ilvl w:val="0"/>
+                <w:numId w:val="3"/>
+              </w:numPr>
+            </w:pPr>
+            <w:r>
+              <w:t xml:space="preserve">Ok let’s clarify this with Dr. </w:t>
+            </w:r>
+            <w:proofErr w:type="spellStart"/>
+            <w:r>
+              <w:t>Moshirpour</w:t>
+            </w:r>
+            <w:proofErr w:type="spellEnd"/>
+            <w:r>
+              <w:t xml:space="preserve"> because I think he’s said repeatedly that the model is the Customer class not the database. I could have misunderstood but it’s written down in my notes a couple of times </w:t>
+            </w:r>
+          </w:p>
+          <w:p>
+            <w:pPr>
+              <w:pStyle w:val="ListParagraph"/>
+              <w:numPr>
+                <w:ilvl w:val="0"/>
+                <w:numId w:val="3"/>
+              </w:numPr>
+              <w:rPr>
+                <w:color w:val="00B050"/>
+              </w:rPr>
+            </w:pPr>
+          </w:p>
+          <w:p>
+            <w:bookmarkStart w:id="0" w:name="_GoBack"/>
+            <w:bookmarkEnd w:id="0"/>
+          </w:p>
         </w:tc>
       </w:tr>
     </w:tbl>
@@ -782,7 +833,7 @@
         <w:rFonts w:ascii="Calibri" w:eastAsiaTheme="minorEastAsia" w:hAnsi="Calibri" w:cs="Calibri" w:hint="default"/>
       </w:rPr>
     </w:lvl>
-    <w:lvl w:ilvl="1" w:tplc="04090003" w:tentative="1">
+    <w:lvl w:ilvl="1" w:tplc="04090003">
       <w:start w:val="1"/>
       <w:numFmt w:val="bullet"/>
       <w:lvlText w:val="o"/>

</xml_diff>